<commit_message>
Solicitud de Aseguramiento de Calidad
</commit_message>
<xml_diff>
--- a/Area_de_Proceso-_PPQA/SOLQA/SOLQA_12_10_2015.docx
+++ b/Area_de_Proceso-_PPQA/SOLQA/SOLQA_12_10_2015.docx
@@ -1,6 +1,6 @@
 
 <file path=word/document.xml><?xml version="1.0" encoding="utf-8"?>
-<w:document xmlns:wpc="http://schemas.microsoft.com/office/word/2010/wordprocessingCanvas" xmlns:cx="http://schemas.microsoft.com/office/drawing/2014/chartex" xmlns:mc="http://schemas.openxmlformats.org/markup-compatibility/2006" xmlns:o="urn:schemas-microsoft-com:office:office" xmlns:r="http://schemas.openxmlformats.org/officeDocument/2006/relationships" xmlns:m="http://schemas.openxmlformats.org/officeDocument/2006/math" xmlns:v="urn:schemas-microsoft-com:vml" xmlns:wp14="http://schemas.microsoft.com/office/word/2010/wordprocessingDrawing" xmlns:wp="http://schemas.openxmlformats.org/drawingml/2006/wordprocessingDrawing" xmlns:w10="urn:schemas-microsoft-com:office:word" xmlns:w="http://schemas.openxmlformats.org/wordprocessingml/2006/main" xmlns:w14="http://schemas.microsoft.com/office/word/2010/wordml" xmlns:w15="http://schemas.microsoft.com/office/word/2012/wordml" xmlns:w16se="http://schemas.microsoft.com/office/word/2015/wordml/symex" xmlns:wpg="http://schemas.microsoft.com/office/word/2010/wordprocessingGroup" xmlns:wpi="http://schemas.microsoft.com/office/word/2010/wordprocessingInk" xmlns:wne="http://schemas.microsoft.com/office/word/2006/wordml" xmlns:wps="http://schemas.microsoft.com/office/word/2010/wordprocessingShape" mc:Ignorable="w14 w15 w16se wp14">
+<w:document xmlns:wpc="http://schemas.microsoft.com/office/word/2010/wordprocessingCanvas" xmlns:mc="http://schemas.openxmlformats.org/markup-compatibility/2006" xmlns:o="urn:schemas-microsoft-com:office:office" xmlns:r="http://schemas.openxmlformats.org/officeDocument/2006/relationships" xmlns:m="http://schemas.openxmlformats.org/officeDocument/2006/math" xmlns:v="urn:schemas-microsoft-com:vml" xmlns:wp14="http://schemas.microsoft.com/office/word/2010/wordprocessingDrawing" xmlns:wp="http://schemas.openxmlformats.org/drawingml/2006/wordprocessingDrawing" xmlns:w10="urn:schemas-microsoft-com:office:word" xmlns:w="http://schemas.openxmlformats.org/wordprocessingml/2006/main" xmlns:w14="http://schemas.microsoft.com/office/word/2010/wordml" xmlns:w15="http://schemas.microsoft.com/office/word/2012/wordml" xmlns:wpg="http://schemas.microsoft.com/office/word/2010/wordprocessingGroup" xmlns:wpi="http://schemas.microsoft.com/office/word/2010/wordprocessingInk" xmlns:wne="http://schemas.microsoft.com/office/word/2006/wordml" xmlns:wps="http://schemas.microsoft.com/office/word/2010/wordprocessingShape" mc:Ignorable="w14 w15 wp14">
   <w:body>
     <w:p/>
     <w:p>
@@ -16,6 +16,20 @@
           <w:b/>
           <w:sz w:val="28"/>
         </w:rPr>
+        <w:t>SOLQA</w:t>
+      </w:r>
+      <w:r>
+        <w:rPr>
+          <w:b/>
+          <w:sz w:val="28"/>
+        </w:rPr>
+        <w:t xml:space="preserve"> - </w:t>
+      </w:r>
+      <w:r>
+        <w:rPr>
+          <w:b/>
+          <w:sz w:val="28"/>
+        </w:rPr>
         <w:t>SOLICITUD DE CONTROL DE CALIDAD DE PRODUCTO</w:t>
       </w:r>
     </w:p>
@@ -40,7 +54,21 @@
           <w:rFonts w:ascii="Calibri" w:hAnsi="Calibri" w:cs="Arial"/>
           <w:sz w:val="20"/>
         </w:rPr>
-        <w:t>MST-EIRL</w:t>
+        <w:t>MST</w:t>
+      </w:r>
+      <w:r>
+        <w:rPr>
+          <w:rFonts w:ascii="Calibri" w:hAnsi="Calibri" w:cs="Arial"/>
+          <w:sz w:val="20"/>
+        </w:rPr>
+        <w:t xml:space="preserve"> </w:t>
+      </w:r>
+      <w:r>
+        <w:rPr>
+          <w:rFonts w:ascii="Calibri" w:hAnsi="Calibri" w:cs="Arial"/>
+          <w:sz w:val="20"/>
+        </w:rPr>
+        <w:t>EIRL</w:t>
       </w:r>
     </w:p>
     <w:p>
@@ -218,7 +246,12 @@
         <w:jc w:val="both"/>
       </w:pPr>
       <w:r>
-        <w:t xml:space="preserve">Se solicita a Analista de Calidad (Julio Leonardo </w:t>
+        <w:t>Se solicita a Analista de Calidad (Julio L</w:t>
+      </w:r>
+      <w:bookmarkStart w:id="0" w:name="_GoBack"/>
+      <w:bookmarkEnd w:id="0"/>
+      <w:r>
+        <w:t xml:space="preserve">eonardo </w:t>
       </w:r>
       <w:r>
         <w:t>Paredes) ejecutar</w:t>
@@ -3425,10 +3458,7 @@
     </w:tbl>
     <w:p/>
     <w:p/>
-    <w:p>
-      <w:bookmarkStart w:id="0" w:name="_GoBack"/>
-      <w:bookmarkEnd w:id="0"/>
-    </w:p>
+    <w:p/>
     <w:p/>
     <w:p/>
     <w:p/>
@@ -3674,7 +3704,7 @@
 </file>
 
 <file path=word/endnotes.xml><?xml version="1.0" encoding="utf-8"?>
-<w:endnotes xmlns:wpc="http://schemas.microsoft.com/office/word/2010/wordprocessingCanvas" xmlns:cx="http://schemas.microsoft.com/office/drawing/2014/chartex" xmlns:mc="http://schemas.openxmlformats.org/markup-compatibility/2006" xmlns:o="urn:schemas-microsoft-com:office:office" xmlns:r="http://schemas.openxmlformats.org/officeDocument/2006/relationships" xmlns:m="http://schemas.openxmlformats.org/officeDocument/2006/math" xmlns:v="urn:schemas-microsoft-com:vml" xmlns:wp14="http://schemas.microsoft.com/office/word/2010/wordprocessingDrawing" xmlns:wp="http://schemas.openxmlformats.org/drawingml/2006/wordprocessingDrawing" xmlns:w10="urn:schemas-microsoft-com:office:word" xmlns:w="http://schemas.openxmlformats.org/wordprocessingml/2006/main" xmlns:w14="http://schemas.microsoft.com/office/word/2010/wordml" xmlns:w15="http://schemas.microsoft.com/office/word/2012/wordml" xmlns:w16se="http://schemas.microsoft.com/office/word/2015/wordml/symex" xmlns:wpg="http://schemas.microsoft.com/office/word/2010/wordprocessingGroup" xmlns:wpi="http://schemas.microsoft.com/office/word/2010/wordprocessingInk" xmlns:wne="http://schemas.microsoft.com/office/word/2006/wordml" xmlns:wps="http://schemas.microsoft.com/office/word/2010/wordprocessingShape" mc:Ignorable="w14 w15 w16se wp14">
+<w:endnotes xmlns:wpc="http://schemas.microsoft.com/office/word/2010/wordprocessingCanvas" xmlns:mc="http://schemas.openxmlformats.org/markup-compatibility/2006" xmlns:o="urn:schemas-microsoft-com:office:office" xmlns:r="http://schemas.openxmlformats.org/officeDocument/2006/relationships" xmlns:m="http://schemas.openxmlformats.org/officeDocument/2006/math" xmlns:v="urn:schemas-microsoft-com:vml" xmlns:wp14="http://schemas.microsoft.com/office/word/2010/wordprocessingDrawing" xmlns:wp="http://schemas.openxmlformats.org/drawingml/2006/wordprocessingDrawing" xmlns:w10="urn:schemas-microsoft-com:office:word" xmlns:w="http://schemas.openxmlformats.org/wordprocessingml/2006/main" xmlns:w14="http://schemas.microsoft.com/office/word/2010/wordml" xmlns:w15="http://schemas.microsoft.com/office/word/2012/wordml" xmlns:wpg="http://schemas.microsoft.com/office/word/2010/wordprocessingGroup" xmlns:wpi="http://schemas.microsoft.com/office/word/2010/wordprocessingInk" xmlns:wne="http://schemas.microsoft.com/office/word/2006/wordml" xmlns:wps="http://schemas.microsoft.com/office/word/2010/wordprocessingShape" mc:Ignorable="w14 w15 wp14">
   <w:endnote w:type="separator" w:id="-1">
     <w:p>
       <w:pPr>
@@ -3699,7 +3729,7 @@
 </file>
 
 <file path=word/footnotes.xml><?xml version="1.0" encoding="utf-8"?>
-<w:footnotes xmlns:wpc="http://schemas.microsoft.com/office/word/2010/wordprocessingCanvas" xmlns:cx="http://schemas.microsoft.com/office/drawing/2014/chartex" xmlns:mc="http://schemas.openxmlformats.org/markup-compatibility/2006" xmlns:o="urn:schemas-microsoft-com:office:office" xmlns:r="http://schemas.openxmlformats.org/officeDocument/2006/relationships" xmlns:m="http://schemas.openxmlformats.org/officeDocument/2006/math" xmlns:v="urn:schemas-microsoft-com:vml" xmlns:wp14="http://schemas.microsoft.com/office/word/2010/wordprocessingDrawing" xmlns:wp="http://schemas.openxmlformats.org/drawingml/2006/wordprocessingDrawing" xmlns:w10="urn:schemas-microsoft-com:office:word" xmlns:w="http://schemas.openxmlformats.org/wordprocessingml/2006/main" xmlns:w14="http://schemas.microsoft.com/office/word/2010/wordml" xmlns:w15="http://schemas.microsoft.com/office/word/2012/wordml" xmlns:w16se="http://schemas.microsoft.com/office/word/2015/wordml/symex" xmlns:wpg="http://schemas.microsoft.com/office/word/2010/wordprocessingGroup" xmlns:wpi="http://schemas.microsoft.com/office/word/2010/wordprocessingInk" xmlns:wne="http://schemas.microsoft.com/office/word/2006/wordml" xmlns:wps="http://schemas.microsoft.com/office/word/2010/wordprocessingShape" mc:Ignorable="w14 w15 w16se wp14">
+<w:footnotes xmlns:wpc="http://schemas.microsoft.com/office/word/2010/wordprocessingCanvas" xmlns:mc="http://schemas.openxmlformats.org/markup-compatibility/2006" xmlns:o="urn:schemas-microsoft-com:office:office" xmlns:r="http://schemas.openxmlformats.org/officeDocument/2006/relationships" xmlns:m="http://schemas.openxmlformats.org/officeDocument/2006/math" xmlns:v="urn:schemas-microsoft-com:vml" xmlns:wp14="http://schemas.microsoft.com/office/word/2010/wordprocessingDrawing" xmlns:wp="http://schemas.openxmlformats.org/drawingml/2006/wordprocessingDrawing" xmlns:w10="urn:schemas-microsoft-com:office:word" xmlns:w="http://schemas.openxmlformats.org/wordprocessingml/2006/main" xmlns:w14="http://schemas.microsoft.com/office/word/2010/wordml" xmlns:w15="http://schemas.microsoft.com/office/word/2012/wordml" xmlns:wpg="http://schemas.microsoft.com/office/word/2010/wordprocessingGroup" xmlns:wpi="http://schemas.microsoft.com/office/word/2010/wordprocessingInk" xmlns:wne="http://schemas.microsoft.com/office/word/2006/wordml" xmlns:wps="http://schemas.microsoft.com/office/word/2010/wordprocessingShape" mc:Ignorable="w14 w15 wp14">
   <w:footnote w:type="separator" w:id="-1">
     <w:p>
       <w:pPr>
@@ -3724,7 +3754,7 @@
 </file>
 
 <file path=word/header1.xml><?xml version="1.0" encoding="utf-8"?>
-<w:hdr xmlns:wpc="http://schemas.microsoft.com/office/word/2010/wordprocessingCanvas" xmlns:cx="http://schemas.microsoft.com/office/drawing/2014/chartex" xmlns:mc="http://schemas.openxmlformats.org/markup-compatibility/2006" xmlns:o="urn:schemas-microsoft-com:office:office" xmlns:r="http://schemas.openxmlformats.org/officeDocument/2006/relationships" xmlns:m="http://schemas.openxmlformats.org/officeDocument/2006/math" xmlns:v="urn:schemas-microsoft-com:vml" xmlns:wp14="http://schemas.microsoft.com/office/word/2010/wordprocessingDrawing" xmlns:wp="http://schemas.openxmlformats.org/drawingml/2006/wordprocessingDrawing" xmlns:w10="urn:schemas-microsoft-com:office:word" xmlns:w="http://schemas.openxmlformats.org/wordprocessingml/2006/main" xmlns:w14="http://schemas.microsoft.com/office/word/2010/wordml" xmlns:w15="http://schemas.microsoft.com/office/word/2012/wordml" xmlns:w16se="http://schemas.microsoft.com/office/word/2015/wordml/symex" xmlns:wpg="http://schemas.microsoft.com/office/word/2010/wordprocessingGroup" xmlns:wpi="http://schemas.microsoft.com/office/word/2010/wordprocessingInk" xmlns:wne="http://schemas.microsoft.com/office/word/2006/wordml" xmlns:wps="http://schemas.microsoft.com/office/word/2010/wordprocessingShape" mc:Ignorable="w14 w15 w16se wp14">
+<w:hdr xmlns:wpc="http://schemas.microsoft.com/office/word/2010/wordprocessingCanvas" xmlns:mc="http://schemas.openxmlformats.org/markup-compatibility/2006" xmlns:o="urn:schemas-microsoft-com:office:office" xmlns:r="http://schemas.openxmlformats.org/officeDocument/2006/relationships" xmlns:m="http://schemas.openxmlformats.org/officeDocument/2006/math" xmlns:v="urn:schemas-microsoft-com:vml" xmlns:wp14="http://schemas.microsoft.com/office/word/2010/wordprocessingDrawing" xmlns:wp="http://schemas.openxmlformats.org/drawingml/2006/wordprocessingDrawing" xmlns:w10="urn:schemas-microsoft-com:office:word" xmlns:w="http://schemas.openxmlformats.org/wordprocessingml/2006/main" xmlns:w14="http://schemas.microsoft.com/office/word/2010/wordml" xmlns:w15="http://schemas.microsoft.com/office/word/2012/wordml" xmlns:wpg="http://schemas.microsoft.com/office/word/2010/wordprocessingGroup" xmlns:wpi="http://schemas.microsoft.com/office/word/2010/wordprocessingInk" xmlns:wne="http://schemas.microsoft.com/office/word/2006/wordml" xmlns:wps="http://schemas.microsoft.com/office/word/2010/wordprocessingShape" mc:Ignorable="w14 w15 wp14">
   <w:tbl>
     <w:tblPr>
       <w:tblW w:w="0" w:type="auto"/>
@@ -3758,7 +3788,7 @@
             <w:rPr>
               <w:rFonts w:ascii="Calibri" w:eastAsia="Calibri" w:hAnsi="Calibri"/>
               <w:noProof/>
-              <w:lang w:val="en-US"/>
+              <w:lang w:eastAsia="es-PE"/>
             </w:rPr>
             <w:drawing>
               <wp:inline distT="0" distB="0" distL="0" distR="0">
@@ -3860,7 +3890,23 @@
               <w:b/>
               <w:sz w:val="56"/>
             </w:rPr>
-            <w:t>EJR-SOFT</w:t>
+            <w:t>EJR</w:t>
+          </w:r>
+          <w:r>
+            <w:rPr>
+              <w:rFonts w:ascii="Calibri" w:eastAsia="Calibri" w:hAnsi="Calibri"/>
+              <w:b/>
+              <w:sz w:val="56"/>
+            </w:rPr>
+            <w:t xml:space="preserve"> </w:t>
+          </w:r>
+          <w:r>
+            <w:rPr>
+              <w:rFonts w:ascii="Calibri" w:eastAsia="Calibri" w:hAnsi="Calibri"/>
+              <w:b/>
+              <w:sz w:val="56"/>
+            </w:rPr>
+            <w:t>SOFT</w:t>
           </w:r>
         </w:p>
       </w:tc>
@@ -3875,7 +3921,7 @@
 </file>
 
 <file path=word/styles.xml><?xml version="1.0" encoding="utf-8"?>
-<w:styles xmlns:mc="http://schemas.openxmlformats.org/markup-compatibility/2006" xmlns:r="http://schemas.openxmlformats.org/officeDocument/2006/relationships" xmlns:w="http://schemas.openxmlformats.org/wordprocessingml/2006/main" xmlns:w14="http://schemas.microsoft.com/office/word/2010/wordml" xmlns:w15="http://schemas.microsoft.com/office/word/2012/wordml" xmlns:w16se="http://schemas.microsoft.com/office/word/2015/wordml/symex" mc:Ignorable="w14 w15 w16se">
+<w:styles xmlns:mc="http://schemas.openxmlformats.org/markup-compatibility/2006" xmlns:r="http://schemas.openxmlformats.org/officeDocument/2006/relationships" xmlns:w="http://schemas.openxmlformats.org/wordprocessingml/2006/main" xmlns:w14="http://schemas.microsoft.com/office/word/2010/wordml" xmlns:w15="http://schemas.microsoft.com/office/word/2012/wordml" mc:Ignorable="w14 w15">
   <w:docDefaults>
     <w:rPrDefault>
       <w:rPr>
@@ -4348,6 +4394,7 @@
       <w:spacing w:after="0" w:line="240" w:lineRule="auto"/>
     </w:pPr>
     <w:tblPr>
+      <w:tblInd w:w="0" w:type="dxa"/>
       <w:tblBorders>
         <w:top w:val="single" w:sz="4" w:space="0" w:color="auto"/>
         <w:left w:val="single" w:sz="4" w:space="0" w:color="auto"/>
@@ -4356,6 +4403,12 @@
         <w:insideH w:val="single" w:sz="4" w:space="0" w:color="auto"/>
         <w:insideV w:val="single" w:sz="4" w:space="0" w:color="auto"/>
       </w:tblBorders>
+      <w:tblCellMar>
+        <w:top w:w="0" w:type="dxa"/>
+        <w:left w:w="108" w:type="dxa"/>
+        <w:bottom w:w="0" w:type="dxa"/>
+        <w:right w:w="108" w:type="dxa"/>
+      </w:tblCellMar>
     </w:tblPr>
   </w:style>
   <w:style w:type="paragraph" w:styleId="Prrafodelista">
@@ -4415,6 +4468,13 @@
     <w:tblPr>
       <w:tblStyleRowBandSize w:val="1"/>
       <w:tblStyleColBandSize w:val="1"/>
+      <w:tblInd w:w="0" w:type="dxa"/>
+      <w:tblCellMar>
+        <w:top w:w="0" w:type="dxa"/>
+        <w:left w:w="108" w:type="dxa"/>
+        <w:bottom w:w="0" w:type="dxa"/>
+        <w:right w:w="108" w:type="dxa"/>
+      </w:tblCellMar>
     </w:tblPr>
   </w:style>
 </w:styles>

</xml_diff>